<commit_message>
adding 2 sharedworker examples
</commit_message>
<xml_diff>
--- a/documentation/web-workers/important_URLS.docx
+++ b/documentation/web-workers/important_URLS.docx
@@ -5,79 +5,98 @@
     <w:p>
       <w:pPr>
         <w:rPr>
-          <w:color w:val="548DD4" w:themeColor="text2" w:themeTint="99"/>
+          <w:b/>
+          <w:color w:val="1D1B11" w:themeColor="background2" w:themeShade="1A"/>
+          <w:sz w:val="36"/>
+          <w:szCs w:val="28"/>
         </w:rPr>
       </w:pPr>
       <w:r>
         <w:rPr>
-          <w:rFonts w:ascii="Adobe Gothic Std B" w:eastAsia="Adobe Gothic Std B" w:hAnsi="Adobe Gothic Std B"/>
           <w:b/>
-          <w:sz w:val="24"/>
-        </w:rPr>
-        <w:t>Functions and classes available to Workers</w:t>
+          <w:color w:val="1D1B11" w:themeColor="background2" w:themeShade="1A"/>
+          <w:sz w:val="36"/>
+          <w:szCs w:val="28"/>
+        </w:rPr>
+        <w:t xml:space="preserve">Important URLs: </w:t>
       </w:r>
+      <w:bookmarkStart w:id="0" w:name="_GoBack"/>
+      <w:bookmarkEnd w:id="0"/>
+    </w:p>
+    <w:p>
+      <w:pPr>
+        <w:pStyle w:val="ListParagraph"/>
+        <w:rPr>
+          <w:color w:val="17365D" w:themeColor="text2" w:themeShade="BF"/>
+          <w:sz w:val="28"/>
+          <w:szCs w:val="28"/>
+        </w:rPr>
+      </w:pPr>
+    </w:p>
+    <w:p>
+      <w:pPr>
+        <w:pStyle w:val="ListParagraph"/>
+        <w:numPr>
+          <w:ilvl w:val="0"/>
+          <w:numId w:val="1"/>
+        </w:numPr>
+        <w:rPr>
+          <w:color w:val="17365D" w:themeColor="text2" w:themeShade="BF"/>
+          <w:sz w:val="28"/>
+          <w:szCs w:val="28"/>
+        </w:rPr>
+      </w:pPr>
       <w:r>
-        <w:t xml:space="preserve">:  </w:t>
+        <w:rPr>
+          <w:color w:val="17365D" w:themeColor="text2" w:themeShade="BF"/>
+          <w:sz w:val="28"/>
+          <w:szCs w:val="28"/>
+        </w:rPr>
+        <w:t>https://www.w3.org/TR/workers/</w:t>
       </w:r>
+    </w:p>
+    <w:p>
+      <w:pPr>
+        <w:pStyle w:val="ListParagraph"/>
+        <w:numPr>
+          <w:ilvl w:val="0"/>
+          <w:numId w:val="1"/>
+        </w:numPr>
+        <w:rPr>
+          <w:color w:val="17365D" w:themeColor="text2" w:themeShade="BF"/>
+          <w:sz w:val="28"/>
+          <w:szCs w:val="28"/>
+        </w:rPr>
+      </w:pPr>
       <w:r>
         <w:rPr>
-          <w:color w:val="548DD4" w:themeColor="text2" w:themeTint="99"/>
+          <w:color w:val="17365D" w:themeColor="text2" w:themeShade="BF"/>
+          <w:sz w:val="28"/>
+          <w:szCs w:val="28"/>
         </w:rPr>
         <w:t xml:space="preserve">https://developer.mozilla.org/en-US/docs/Web/API/Web_Workers_API/Functions_and_classes_available_to_workers </w:t>
       </w:r>
     </w:p>
     <w:p>
       <w:pPr>
-        <w:rPr>
-          <w:color w:val="548DD4" w:themeColor="text2" w:themeTint="99"/>
-        </w:rPr>
-      </w:pPr>
-    </w:p>
-    <w:p>
-      <w:pPr>
-        <w:rPr>
-          <w:color w:val="548DD4" w:themeColor="text2" w:themeTint="99"/>
-        </w:rPr>
-      </w:pPr>
-      <w:proofErr w:type="gramStart"/>
-      <w:r>
-        <w:rPr>
-          <w:color w:val="000000" w:themeColor="text1"/>
-          <w:sz w:val="36"/>
-          <w:szCs w:val="36"/>
-        </w:rPr>
-        <w:t>Workers</w:t>
-      </w:r>
-      <w:r>
-        <w:rPr>
-          <w:color w:val="000000" w:themeColor="text1"/>
-          <w:sz w:val="36"/>
-          <w:szCs w:val="36"/>
-        </w:rPr>
-        <w:t xml:space="preserve"> :</w:t>
-      </w:r>
-      <w:proofErr w:type="gramEnd"/>
-      <w:r>
-        <w:rPr>
-          <w:color w:val="000000" w:themeColor="text1"/>
-          <w:sz w:val="36"/>
-          <w:szCs w:val="36"/>
-        </w:rPr>
-        <w:t xml:space="preserve">    </w:t>
-      </w:r>
-      <w:r>
-        <w:rPr>
-          <w:color w:val="000000" w:themeColor="text1"/>
-          <w:sz w:val="36"/>
-          <w:szCs w:val="36"/>
-        </w:rPr>
-        <w:t xml:space="preserve"> </w:t>
-      </w:r>
-      <w:hyperlink r:id="rId5" w:history="1">
+        <w:pStyle w:val="ListParagraph"/>
+        <w:numPr>
+          <w:ilvl w:val="0"/>
+          <w:numId w:val="1"/>
+        </w:numPr>
+        <w:rPr>
+          <w:color w:val="17365D" w:themeColor="text2" w:themeShade="BF"/>
+          <w:sz w:val="28"/>
+          <w:szCs w:val="28"/>
+        </w:rPr>
+      </w:pPr>
+      <w:hyperlink r:id="rId6" w:history="1">
         <w:r>
           <w:rPr>
             <w:rStyle w:val="Hyperlink"/>
-            <w:color w:val="8DB3E2" w:themeColor="text2" w:themeTint="66"/>
+            <w:color w:val="17365D" w:themeColor="text2" w:themeShade="BF"/>
+            <w:sz w:val="28"/>
+            <w:szCs w:val="28"/>
           </w:rPr>
           <w:t>https://dzone.com/refcardz/html5-web-workers</w:t>
         </w:r>
@@ -85,46 +104,24 @@
     </w:p>
     <w:p>
       <w:pPr>
-        <w:rPr>
-          <w:color w:val="548DD4" w:themeColor="text2" w:themeTint="99"/>
-        </w:rPr>
-      </w:pPr>
-      <w:proofErr w:type="gramStart"/>
-      <w:r>
-        <w:rPr>
-          <w:b/>
-          <w:color w:val="000000" w:themeColor="text1"/>
-          <w:sz w:val="28"/>
-        </w:rPr>
-        <w:t>Shared  Web</w:t>
-      </w:r>
-      <w:proofErr w:type="gramEnd"/>
-      <w:r>
-        <w:rPr>
-          <w:b/>
-          <w:color w:val="000000" w:themeColor="text1"/>
-          <w:sz w:val="28"/>
-        </w:rPr>
-        <w:t xml:space="preserve"> workers</w:t>
-      </w:r>
-      <w:r>
-        <w:rPr>
-          <w:color w:val="000000" w:themeColor="text1"/>
-          <w:sz w:val="28"/>
-        </w:rPr>
-        <w:t xml:space="preserve"> </w:t>
-      </w:r>
-      <w:r>
-        <w:rPr>
-          <w:color w:val="548DD4" w:themeColor="text2" w:themeTint="99"/>
-        </w:rPr>
-        <w:t xml:space="preserve">: </w:t>
-      </w:r>
-      <w:hyperlink r:id="rId6" w:history="1">
+        <w:pStyle w:val="ListParagraph"/>
+        <w:numPr>
+          <w:ilvl w:val="0"/>
+          <w:numId w:val="1"/>
+        </w:numPr>
+        <w:rPr>
+          <w:color w:val="17365D" w:themeColor="text2" w:themeShade="BF"/>
+          <w:sz w:val="28"/>
+          <w:szCs w:val="28"/>
+        </w:rPr>
+      </w:pPr>
+      <w:hyperlink r:id="rId7" w:history="1">
         <w:r>
           <w:rPr>
             <w:rStyle w:val="Hyperlink"/>
-            <w:color w:val="6666FF" w:themeColor="hyperlink" w:themeTint="99"/>
+            <w:color w:val="17365D" w:themeColor="text2" w:themeShade="BF"/>
+            <w:sz w:val="28"/>
+            <w:szCs w:val="28"/>
           </w:rPr>
           <w:t>https://www.sitepoint.com/javascript-shared-web-workers-html5/</w:t>
         </w:r>
@@ -132,55 +129,25 @@
     </w:p>
     <w:p>
       <w:pPr>
-        <w:rPr>
-          <w:color w:val="548DD4" w:themeColor="text2" w:themeTint="99"/>
-        </w:rPr>
-      </w:pPr>
-    </w:p>
-    <w:p>
-      <w:pPr>
+        <w:pStyle w:val="ListParagraph"/>
+        <w:numPr>
+          <w:ilvl w:val="0"/>
+          <w:numId w:val="1"/>
+        </w:numPr>
         <w:rPr>
           <w:rStyle w:val="Hyperlink"/>
-        </w:rPr>
-      </w:pPr>
-      <w:r>
-        <w:rPr>
-          <w:b/>
-          <w:sz w:val="28"/>
-        </w:rPr>
-        <w:t xml:space="preserve">Checking Browser </w:t>
-      </w:r>
-      <w:proofErr w:type="gramStart"/>
-      <w:r>
-        <w:rPr>
-          <w:b/>
-          <w:sz w:val="28"/>
-        </w:rPr>
-        <w:t>Support</w:t>
-      </w:r>
-      <w:r>
-        <w:rPr>
-          <w:sz w:val="28"/>
-        </w:rPr>
-        <w:t xml:space="preserve"> </w:t>
-      </w:r>
-      <w:r>
-        <w:rPr>
-          <w:color w:val="548DD4" w:themeColor="text2" w:themeTint="99"/>
-        </w:rPr>
-        <w:t>:</w:t>
-      </w:r>
-      <w:proofErr w:type="gramEnd"/>
-      <w:r>
-        <w:rPr>
-          <w:color w:val="548DD4" w:themeColor="text2" w:themeTint="99"/>
-        </w:rPr>
-        <w:t xml:space="preserve">  </w:t>
-      </w:r>
-      <w:hyperlink r:id="rId7" w:history="1">
+          <w:color w:val="17365D" w:themeColor="text2" w:themeShade="BF"/>
+          <w:sz w:val="28"/>
+          <w:szCs w:val="28"/>
+        </w:rPr>
+      </w:pPr>
+      <w:hyperlink r:id="rId8" w:history="1">
         <w:r>
           <w:rPr>
             <w:rStyle w:val="Hyperlink"/>
+            <w:color w:val="17365D" w:themeColor="text2" w:themeShade="BF"/>
+            <w:sz w:val="28"/>
+            <w:szCs w:val="28"/>
           </w:rPr>
           <w:t>http://caniuse.com</w:t>
         </w:r>
@@ -188,65 +155,24 @@
     </w:p>
     <w:p>
       <w:pPr>
-        <w:rPr>
-          <w:color w:val="548DD4" w:themeColor="text2" w:themeTint="99"/>
-        </w:rPr>
-      </w:pPr>
-      <w:r>
-        <w:rPr>
-          <w:color w:val="548DD4" w:themeColor="text2" w:themeTint="99"/>
-        </w:rPr>
-        <w:t>https://www.w3.org/TR/workers/</w:t>
-      </w:r>
-      <w:bookmarkStart w:id="0" w:name="_GoBack"/>
-      <w:bookmarkEnd w:id="0"/>
-    </w:p>
-    <w:p>
-      <w:pPr>
-        <w:rPr>
-          <w:b/>
-          <w:color w:val="000000" w:themeColor="text1"/>
-        </w:rPr>
-      </w:pPr>
-    </w:p>
-    <w:p>
-      <w:pPr>
-        <w:rPr>
-          <w:b/>
-          <w:color w:val="000000" w:themeColor="text1"/>
-        </w:rPr>
-      </w:pPr>
-      <w:r>
-        <w:rPr>
-          <w:b/>
-          <w:color w:val="000000" w:themeColor="text1"/>
-        </w:rPr>
-        <w:t>///check</w:t>
-      </w:r>
-    </w:p>
-    <w:p>
-      <w:pPr>
-        <w:rPr>
-          <w:color w:val="548DD4" w:themeColor="text2" w:themeTint="99"/>
-        </w:rPr>
-      </w:pPr>
-      <w:r>
-        <w:rPr>
-          <w:b/>
-          <w:color w:val="000000" w:themeColor="text1"/>
-        </w:rPr>
-        <w:t>DEMO</w:t>
-      </w:r>
-      <w:r>
-        <w:rPr>
-          <w:color w:val="548DD4" w:themeColor="text2" w:themeTint="99"/>
-        </w:rPr>
-        <w:t xml:space="preserve">: </w:t>
-      </w:r>
-      <w:hyperlink r:id="rId8" w:history="1">
+        <w:pStyle w:val="ListParagraph"/>
+        <w:numPr>
+          <w:ilvl w:val="0"/>
+          <w:numId w:val="1"/>
+        </w:numPr>
+        <w:rPr>
+          <w:color w:val="17365D" w:themeColor="text2" w:themeShade="BF"/>
+          <w:sz w:val="28"/>
+          <w:szCs w:val="28"/>
+        </w:rPr>
+      </w:pPr>
+      <w:hyperlink r:id="rId9" w:history="1">
         <w:r>
           <w:rPr>
             <w:rStyle w:val="Hyperlink"/>
+            <w:color w:val="17365D" w:themeColor="text2" w:themeShade="BF"/>
+            <w:sz w:val="28"/>
+            <w:szCs w:val="28"/>
           </w:rPr>
           <w:t>https://github.com/remy/html5demos</w:t>
         </w:r>
@@ -254,20 +180,25 @@
     </w:p>
     <w:p>
       <w:pPr>
-        <w:rPr>
-          <w:color w:val="548DD4" w:themeColor="text2" w:themeTint="99"/>
-          <w:sz w:val="28"/>
-          <w:szCs w:val="36"/>
+        <w:pStyle w:val="ListParagraph"/>
+        <w:numPr>
+          <w:ilvl w:val="0"/>
+          <w:numId w:val="1"/>
+        </w:numPr>
+        <w:rPr>
+          <w:color w:val="17365D" w:themeColor="text2" w:themeShade="BF"/>
+          <w:sz w:val="28"/>
+          <w:szCs w:val="28"/>
           <w:u w:val="single"/>
         </w:rPr>
       </w:pPr>
-      <w:hyperlink r:id="rId9" w:history="1">
+      <w:hyperlink r:id="rId10" w:history="1">
         <w:r>
           <w:rPr>
             <w:rStyle w:val="Hyperlink"/>
-            <w:color w:val="6666FF" w:themeColor="hyperlink" w:themeTint="99"/>
+            <w:color w:val="17365D" w:themeColor="text2" w:themeShade="BF"/>
             <w:sz w:val="28"/>
-            <w:szCs w:val="36"/>
+            <w:szCs w:val="28"/>
           </w:rPr>
           <w:t>http://blog.teamtreehouse.com/using-web-workers-to-speed-up-your-javascript-applications</w:t>
         </w:r>
@@ -275,30 +206,25 @@
     </w:p>
     <w:p>
       <w:pPr>
-        <w:rPr>
-          <w:color w:val="548DD4" w:themeColor="text2" w:themeTint="99"/>
-          <w:sz w:val="28"/>
-          <w:szCs w:val="36"/>
+        <w:pStyle w:val="ListParagraph"/>
+        <w:numPr>
+          <w:ilvl w:val="0"/>
+          <w:numId w:val="1"/>
+        </w:numPr>
+        <w:rPr>
+          <w:color w:val="17365D" w:themeColor="text2" w:themeShade="BF"/>
+          <w:sz w:val="28"/>
+          <w:szCs w:val="28"/>
           <w:u w:val="single"/>
         </w:rPr>
       </w:pPr>
-    </w:p>
-    <w:p>
-      <w:pPr>
-        <w:rPr>
-          <w:color w:val="548DD4" w:themeColor="text2" w:themeTint="99"/>
-          <w:sz w:val="28"/>
-          <w:szCs w:val="36"/>
-          <w:u w:val="single"/>
-        </w:rPr>
-      </w:pPr>
-      <w:hyperlink r:id="rId10" w:history="1">
+      <w:hyperlink r:id="rId11" w:history="1">
         <w:r>
           <w:rPr>
             <w:rStyle w:val="Hyperlink"/>
-            <w:color w:val="6666FF" w:themeColor="hyperlink" w:themeTint="99"/>
+            <w:color w:val="17365D" w:themeColor="text2" w:themeShade="BF"/>
             <w:sz w:val="28"/>
-            <w:szCs w:val="36"/>
+            <w:szCs w:val="28"/>
           </w:rPr>
           <w:t>https://github.com/mdn/simple-web-worker</w:t>
         </w:r>
@@ -306,20 +232,25 @@
     </w:p>
     <w:p>
       <w:pPr>
-        <w:rPr>
-          <w:color w:val="548DD4" w:themeColor="text2" w:themeTint="99"/>
-          <w:sz w:val="28"/>
-          <w:szCs w:val="36"/>
+        <w:pStyle w:val="ListParagraph"/>
+        <w:numPr>
+          <w:ilvl w:val="0"/>
+          <w:numId w:val="1"/>
+        </w:numPr>
+        <w:rPr>
+          <w:color w:val="17365D" w:themeColor="text2" w:themeShade="BF"/>
+          <w:sz w:val="28"/>
+          <w:szCs w:val="28"/>
           <w:u w:val="single"/>
         </w:rPr>
       </w:pPr>
-      <w:hyperlink r:id="rId11" w:history="1">
+      <w:hyperlink r:id="rId12" w:history="1">
         <w:r>
           <w:rPr>
             <w:rStyle w:val="Hyperlink"/>
-            <w:color w:val="6666FF" w:themeColor="hyperlink" w:themeTint="99"/>
+            <w:color w:val="17365D" w:themeColor="text2" w:themeShade="BF"/>
             <w:sz w:val="28"/>
-            <w:szCs w:val="36"/>
+            <w:szCs w:val="28"/>
           </w:rPr>
           <w:t>https://mdn.github.io/simple-web-worker/</w:t>
         </w:r>
@@ -327,20 +258,25 @@
     </w:p>
     <w:p>
       <w:pPr>
-        <w:rPr>
-          <w:color w:val="548DD4" w:themeColor="text2" w:themeTint="99"/>
-          <w:sz w:val="28"/>
-          <w:szCs w:val="36"/>
+        <w:pStyle w:val="ListParagraph"/>
+        <w:numPr>
+          <w:ilvl w:val="0"/>
+          <w:numId w:val="1"/>
+        </w:numPr>
+        <w:rPr>
+          <w:color w:val="17365D" w:themeColor="text2" w:themeShade="BF"/>
+          <w:sz w:val="28"/>
+          <w:szCs w:val="28"/>
           <w:u w:val="single"/>
         </w:rPr>
       </w:pPr>
-      <w:hyperlink r:id="rId12" w:history="1">
+      <w:hyperlink r:id="rId13" w:history="1">
         <w:r>
           <w:rPr>
             <w:rStyle w:val="Hyperlink"/>
-            <w:color w:val="6666FF" w:themeColor="hyperlink" w:themeTint="99"/>
+            <w:color w:val="17365D" w:themeColor="text2" w:themeShade="BF"/>
             <w:sz w:val="28"/>
-            <w:szCs w:val="36"/>
+            <w:szCs w:val="28"/>
           </w:rPr>
           <w:t>https://github.com/mdn/simple-shared-worker</w:t>
         </w:r>
@@ -348,18 +284,23 @@
     </w:p>
     <w:p>
       <w:pPr>
-        <w:rPr>
-          <w:color w:val="548DD4" w:themeColor="text2" w:themeTint="99"/>
-          <w:sz w:val="28"/>
-          <w:szCs w:val="36"/>
+        <w:pStyle w:val="ListParagraph"/>
+        <w:numPr>
+          <w:ilvl w:val="0"/>
+          <w:numId w:val="1"/>
+        </w:numPr>
+        <w:rPr>
+          <w:color w:val="17365D" w:themeColor="text2" w:themeShade="BF"/>
+          <w:sz w:val="28"/>
+          <w:szCs w:val="28"/>
           <w:u w:val="single"/>
         </w:rPr>
       </w:pPr>
       <w:r>
         <w:rPr>
-          <w:color w:val="548DD4" w:themeColor="text2" w:themeTint="99"/>
-          <w:sz w:val="28"/>
-          <w:szCs w:val="36"/>
+          <w:color w:val="17365D" w:themeColor="text2" w:themeShade="BF"/>
+          <w:sz w:val="28"/>
+          <w:szCs w:val="28"/>
           <w:u w:val="single"/>
         </w:rPr>
         <w:t>https://mdn.github.io/simple-shared-worker/</w:t>
@@ -367,12 +308,133 @@
     </w:p>
     <w:sectPr>
       <w:pgSz w:w="12240" w:h="15840"/>
-      <w:pgMar w:top="1440" w:right="1440" w:bottom="1440" w:left="1440" w:header="720" w:footer="720" w:gutter="0"/>
+      <w:pgMar w:top="1440" w:right="360" w:bottom="1440" w:left="360" w:header="720" w:footer="720" w:gutter="0"/>
       <w:cols w:space="720"/>
       <w:docGrid w:linePitch="360"/>
     </w:sectPr>
   </w:body>
 </w:document>
+</file>
+
+<file path=word/numbering.xml><?xml version="1.0" encoding="utf-8"?>
+<w:numbering xmlns:wpc="http://schemas.microsoft.com/office/word/2010/wordprocessingCanvas" xmlns:mc="http://schemas.openxmlformats.org/markup-compatibility/2006" xmlns:o="urn:schemas-microsoft-com:office:office" xmlns:r="http://schemas.openxmlformats.org/officeDocument/2006/relationships" xmlns:m="http://schemas.openxmlformats.org/officeDocument/2006/math" xmlns:v="urn:schemas-microsoft-com:vml" xmlns:wp14="http://schemas.microsoft.com/office/word/2010/wordprocessingDrawing" xmlns:wp="http://schemas.openxmlformats.org/drawingml/2006/wordprocessingDrawing" xmlns:w10="urn:schemas-microsoft-com:office:word" xmlns:w="http://schemas.openxmlformats.org/wordprocessingml/2006/main" xmlns:w14="http://schemas.microsoft.com/office/word/2010/wordml" xmlns:wpg="http://schemas.microsoft.com/office/word/2010/wordprocessingGroup" xmlns:wpi="http://schemas.microsoft.com/office/word/2010/wordprocessingInk" xmlns:wne="http://schemas.microsoft.com/office/word/2006/wordml" xmlns:wps="http://schemas.microsoft.com/office/word/2010/wordprocessingShape" mc:Ignorable="w14 wp14">
+  <w:abstractNum w:abstractNumId="0">
+    <w:nsid w:val="02745B2B"/>
+    <w:multiLevelType w:val="hybridMultilevel"/>
+    <w:tmpl w:val="7A9050E0"/>
+    <w:lvl w:ilvl="0" w:tplc="04090001">
+      <w:start w:val="1"/>
+      <w:numFmt w:val="bullet"/>
+      <w:lvlText w:val=""/>
+      <w:lvlJc w:val="left"/>
+      <w:pPr>
+        <w:ind w:left="720" w:hanging="360"/>
+      </w:pPr>
+      <w:rPr>
+        <w:rFonts w:ascii="Symbol" w:hAnsi="Symbol" w:hint="default"/>
+      </w:rPr>
+    </w:lvl>
+    <w:lvl w:ilvl="1" w:tplc="04090003" w:tentative="1">
+      <w:start w:val="1"/>
+      <w:numFmt w:val="bullet"/>
+      <w:lvlText w:val="o"/>
+      <w:lvlJc w:val="left"/>
+      <w:pPr>
+        <w:ind w:left="1440" w:hanging="360"/>
+      </w:pPr>
+      <w:rPr>
+        <w:rFonts w:ascii="Courier New" w:hAnsi="Courier New" w:cs="Courier New" w:hint="default"/>
+      </w:rPr>
+    </w:lvl>
+    <w:lvl w:ilvl="2" w:tplc="04090005" w:tentative="1">
+      <w:start w:val="1"/>
+      <w:numFmt w:val="bullet"/>
+      <w:lvlText w:val=""/>
+      <w:lvlJc w:val="left"/>
+      <w:pPr>
+        <w:ind w:left="2160" w:hanging="360"/>
+      </w:pPr>
+      <w:rPr>
+        <w:rFonts w:ascii="Wingdings" w:hAnsi="Wingdings" w:hint="default"/>
+      </w:rPr>
+    </w:lvl>
+    <w:lvl w:ilvl="3" w:tplc="04090001" w:tentative="1">
+      <w:start w:val="1"/>
+      <w:numFmt w:val="bullet"/>
+      <w:lvlText w:val=""/>
+      <w:lvlJc w:val="left"/>
+      <w:pPr>
+        <w:ind w:left="2880" w:hanging="360"/>
+      </w:pPr>
+      <w:rPr>
+        <w:rFonts w:ascii="Symbol" w:hAnsi="Symbol" w:hint="default"/>
+      </w:rPr>
+    </w:lvl>
+    <w:lvl w:ilvl="4" w:tplc="04090003" w:tentative="1">
+      <w:start w:val="1"/>
+      <w:numFmt w:val="bullet"/>
+      <w:lvlText w:val="o"/>
+      <w:lvlJc w:val="left"/>
+      <w:pPr>
+        <w:ind w:left="3600" w:hanging="360"/>
+      </w:pPr>
+      <w:rPr>
+        <w:rFonts w:ascii="Courier New" w:hAnsi="Courier New" w:cs="Courier New" w:hint="default"/>
+      </w:rPr>
+    </w:lvl>
+    <w:lvl w:ilvl="5" w:tplc="04090005" w:tentative="1">
+      <w:start w:val="1"/>
+      <w:numFmt w:val="bullet"/>
+      <w:lvlText w:val=""/>
+      <w:lvlJc w:val="left"/>
+      <w:pPr>
+        <w:ind w:left="4320" w:hanging="360"/>
+      </w:pPr>
+      <w:rPr>
+        <w:rFonts w:ascii="Wingdings" w:hAnsi="Wingdings" w:hint="default"/>
+      </w:rPr>
+    </w:lvl>
+    <w:lvl w:ilvl="6" w:tplc="04090001" w:tentative="1">
+      <w:start w:val="1"/>
+      <w:numFmt w:val="bullet"/>
+      <w:lvlText w:val=""/>
+      <w:lvlJc w:val="left"/>
+      <w:pPr>
+        <w:ind w:left="5040" w:hanging="360"/>
+      </w:pPr>
+      <w:rPr>
+        <w:rFonts w:ascii="Symbol" w:hAnsi="Symbol" w:hint="default"/>
+      </w:rPr>
+    </w:lvl>
+    <w:lvl w:ilvl="7" w:tplc="04090003" w:tentative="1">
+      <w:start w:val="1"/>
+      <w:numFmt w:val="bullet"/>
+      <w:lvlText w:val="o"/>
+      <w:lvlJc w:val="left"/>
+      <w:pPr>
+        <w:ind w:left="5760" w:hanging="360"/>
+      </w:pPr>
+      <w:rPr>
+        <w:rFonts w:ascii="Courier New" w:hAnsi="Courier New" w:cs="Courier New" w:hint="default"/>
+      </w:rPr>
+    </w:lvl>
+    <w:lvl w:ilvl="8" w:tplc="04090005" w:tentative="1">
+      <w:start w:val="1"/>
+      <w:numFmt w:val="bullet"/>
+      <w:lvlText w:val=""/>
+      <w:lvlJc w:val="left"/>
+      <w:pPr>
+        <w:ind w:left="6480" w:hanging="360"/>
+      </w:pPr>
+      <w:rPr>
+        <w:rFonts w:ascii="Wingdings" w:hAnsi="Wingdings" w:hint="default"/>
+      </w:rPr>
+    </w:lvl>
+  </w:abstractNum>
+  <w:num w:numId="1">
+    <w:abstractNumId w:val="0"/>
+  </w:num>
+</w:numbering>
 </file>
 
 <file path=word/styles.xml><?xml version="1.0" encoding="utf-8"?>
@@ -573,6 +635,17 @@
       <w:u w:val="single"/>
     </w:rPr>
   </w:style>
+  <w:style w:type="paragraph" w:styleId="ListParagraph">
+    <w:name w:val="List Paragraph"/>
+    <w:basedOn w:val="Normal"/>
+    <w:uiPriority w:val="34"/>
+    <w:qFormat/>
+    <w:rsid w:val="00260705"/>
+    <w:pPr>
+      <w:ind w:left="720"/>
+      <w:contextualSpacing/>
+    </w:pPr>
+  </w:style>
 </w:styles>
 </file>
 
@@ -773,6 +846,17 @@
       <w:color w:val="0000FF" w:themeColor="hyperlink"/>
       <w:u w:val="single"/>
     </w:rPr>
+  </w:style>
+  <w:style w:type="paragraph" w:styleId="ListParagraph">
+    <w:name w:val="List Paragraph"/>
+    <w:basedOn w:val="Normal"/>
+    <w:uiPriority w:val="34"/>
+    <w:qFormat/>
+    <w:rsid w:val="00260705"/>
+    <w:pPr>
+      <w:ind w:left="720"/>
+      <w:contextualSpacing/>
+    </w:pPr>
   </w:style>
 </w:styles>
 </file>

</xml_diff>